<commit_message>
Atualização no caso de cadastro de visitante
</commit_message>
<xml_diff>
--- a/requisitos/web/CM_cadastrarVisitante.docx
+++ b/requisitos/web/CM_cadastrarVisitante.docx
@@ -44,6 +44,8 @@
           <w:lang w:val="pt-BR"/>
         </w:rPr>
       </w:pPr>
+      <w:bookmarkStart w:id="0" w:name="_GoBack"/>
+      <w:bookmarkEnd w:id="0"/>
     </w:p>
     <w:p>
       <w:pPr>
@@ -193,14 +195,37 @@
           <w:rFonts w:ascii="Arial" w:hAnsi="Arial" w:cs="Arial"/>
           <w:lang w:val="pt-BR"/>
         </w:rPr>
-        <w:t xml:space="preserve">caso de uso começa quando o(a) </w:t>
-      </w:r>
-      <w:r>
-        <w:rPr>
-          <w:rFonts w:ascii="Arial" w:hAnsi="Arial" w:cs="Arial"/>
-          <w:lang w:val="pt-BR"/>
-        </w:rPr>
-        <w:t>visitante clica no botão de entrar</w:t>
+        <w:t xml:space="preserve">caso de uso começa quando </w:t>
+      </w:r>
+      <w:proofErr w:type="gramStart"/>
+      <w:r>
+        <w:rPr>
+          <w:rFonts w:ascii="Arial" w:hAnsi="Arial" w:cs="Arial"/>
+          <w:lang w:val="pt-BR"/>
+        </w:rPr>
+        <w:t>o(</w:t>
+      </w:r>
+      <w:proofErr w:type="gramEnd"/>
+      <w:r>
+        <w:rPr>
+          <w:rFonts w:ascii="Arial" w:hAnsi="Arial" w:cs="Arial"/>
+          <w:lang w:val="pt-BR"/>
+        </w:rPr>
+        <w:t xml:space="preserve">a) </w:t>
+      </w:r>
+      <w:r>
+        <w:rPr>
+          <w:rFonts w:ascii="Arial" w:hAnsi="Arial" w:cs="Arial"/>
+          <w:lang w:val="pt-BR"/>
+        </w:rPr>
+        <w:t xml:space="preserve">visitante clica no botão </w:t>
+      </w:r>
+      <w:r>
+        <w:rPr>
+          <w:rFonts w:ascii="Arial" w:hAnsi="Arial" w:cs="Arial"/>
+          <w:lang w:val="pt-BR"/>
+        </w:rPr>
+        <w:t>“Acesso”</w:t>
       </w:r>
     </w:p>
     <w:p>
@@ -227,24 +252,8 @@
           <w:rFonts w:ascii="Arial" w:hAnsi="Arial" w:cs="Arial"/>
           <w:lang w:val="pt-BR"/>
         </w:rPr>
-        <w:t xml:space="preserve"> abre pagina com formulário de </w:t>
-      </w:r>
-      <w:proofErr w:type="spellStart"/>
-      <w:r>
-        <w:rPr>
-          <w:rFonts w:ascii="Arial" w:hAnsi="Arial" w:cs="Arial"/>
-          <w:lang w:val="pt-BR"/>
-        </w:rPr>
-        <w:t>L</w:t>
-      </w:r>
-      <w:r>
-        <w:rPr>
-          <w:rFonts w:ascii="Arial" w:hAnsi="Arial" w:cs="Arial"/>
-          <w:lang w:val="pt-BR"/>
-        </w:rPr>
-        <w:t>ogin</w:t>
-      </w:r>
-      <w:proofErr w:type="spellEnd"/>
+        <w:t xml:space="preserve"> abre opções de acesso</w:t>
+      </w:r>
     </w:p>
     <w:p>
       <w:pPr>
@@ -263,7 +272,21 @@
           <w:rFonts w:ascii="Arial" w:hAnsi="Arial" w:cs="Arial"/>
           <w:lang w:val="pt-BR"/>
         </w:rPr>
-        <w:t>Visitante clica em “criar conta” [FA1]</w:t>
+        <w:t>Visitante clica em “</w:t>
+      </w:r>
+      <w:r>
+        <w:rPr>
+          <w:rFonts w:ascii="Arial" w:hAnsi="Arial" w:cs="Arial"/>
+          <w:lang w:val="pt-BR"/>
+        </w:rPr>
+        <w:t>Cadastre-se</w:t>
+      </w:r>
+      <w:r>
+        <w:rPr>
+          <w:rFonts w:ascii="Arial" w:hAnsi="Arial" w:cs="Arial"/>
+          <w:lang w:val="pt-BR"/>
+        </w:rPr>
+        <w:t>” [FA1]</w:t>
       </w:r>
     </w:p>
     <w:p>
@@ -283,7 +306,14 @@
           <w:rFonts w:ascii="Arial" w:hAnsi="Arial" w:cs="Arial"/>
           <w:lang w:val="pt-BR"/>
         </w:rPr>
-        <w:t>Sistema abre formulário de cadastro</w:t>
+        <w:t>Sistema abre formulário para</w:t>
+      </w:r>
+      <w:r>
+        <w:rPr>
+          <w:rFonts w:ascii="Arial" w:hAnsi="Arial" w:cs="Arial"/>
+          <w:lang w:val="pt-BR"/>
+        </w:rPr>
+        <w:t xml:space="preserve"> cadastro</w:t>
       </w:r>
     </w:p>
     <w:p>
@@ -310,7 +340,14 @@
           <w:rFonts w:ascii="Arial" w:hAnsi="Arial" w:cs="Arial"/>
           <w:lang w:val="pt-BR"/>
         </w:rPr>
-        <w:t xml:space="preserve">“cadastrar” </w:t>
+        <w:t>“Cadastre-se</w:t>
+      </w:r>
+      <w:r>
+        <w:rPr>
+          <w:rFonts w:ascii="Arial" w:hAnsi="Arial" w:cs="Arial"/>
+          <w:lang w:val="pt-BR"/>
+        </w:rPr>
+        <w:t xml:space="preserve">” </w:t>
       </w:r>
     </w:p>
     <w:p>
@@ -695,8 +732,9 @@
           <w:szCs w:val="20"/>
           <w:lang w:val="pt-BR"/>
         </w:rPr>
-        <w:t xml:space="preserve"> </w:t>
-      </w:r>
+        <w:t xml:space="preserve"> Visitante realiza caso de uso </w:t>
+      </w:r>
+      <w:proofErr w:type="spellStart"/>
       <w:r>
         <w:rPr>
           <w:rFonts w:ascii="Arial" w:hAnsi="Arial" w:cs="Arial"/>
@@ -704,8 +742,9 @@
           <w:szCs w:val="20"/>
           <w:lang w:val="pt-BR"/>
         </w:rPr>
-        <w:t>Visitante</w:t>
-      </w:r>
+        <w:t>login</w:t>
+      </w:r>
+      <w:proofErr w:type="spellEnd"/>
       <w:r>
         <w:rPr>
           <w:rFonts w:ascii="Arial" w:hAnsi="Arial" w:cs="Arial"/>
@@ -713,19 +752,24 @@
           <w:szCs w:val="20"/>
           <w:lang w:val="pt-BR"/>
         </w:rPr>
-        <w:t xml:space="preserve"> realiza caso de uso </w:t>
-      </w:r>
-      <w:proofErr w:type="spellStart"/>
-      <w:r>
+        <w:t>.</w:t>
+      </w:r>
+    </w:p>
+    <w:p>
+      <w:pPr>
+        <w:pStyle w:val="Standard"/>
+        <w:numPr>
+          <w:ilvl w:val="2"/>
+          <w:numId w:val="15"/>
+        </w:numPr>
+        <w:textAlignment w:val="auto"/>
         <w:rPr>
           <w:rFonts w:ascii="Arial" w:hAnsi="Arial" w:cs="Arial"/>
           <w:sz w:val="20"/>
           <w:szCs w:val="20"/>
           <w:lang w:val="pt-BR"/>
         </w:rPr>
-        <w:t>login</w:t>
-      </w:r>
-      <w:proofErr w:type="spellEnd"/>
+      </w:pPr>
       <w:r>
         <w:rPr>
           <w:rFonts w:ascii="Arial" w:hAnsi="Arial" w:cs="Arial"/>
@@ -733,7 +777,7 @@
           <w:szCs w:val="20"/>
           <w:lang w:val="pt-BR"/>
         </w:rPr>
-        <w:t>.</w:t>
+        <w:t xml:space="preserve"> Visitante acessa meu perfil.</w:t>
       </w:r>
     </w:p>
     <w:p>
@@ -758,17 +802,24 @@
           <w:szCs w:val="20"/>
           <w:lang w:val="pt-BR"/>
         </w:rPr>
-        <w:t xml:space="preserve"> Visitante acessa </w:t>
-      </w:r>
-      <w:r>
+        <w:t xml:space="preserve"> Visitante clica em alterar perfil.</w:t>
+      </w:r>
+    </w:p>
+    <w:p>
+      <w:pPr>
+        <w:pStyle w:val="Standard"/>
+        <w:numPr>
+          <w:ilvl w:val="2"/>
+          <w:numId w:val="15"/>
+        </w:numPr>
+        <w:textAlignment w:val="auto"/>
         <w:rPr>
           <w:rFonts w:ascii="Arial" w:hAnsi="Arial" w:cs="Arial"/>
           <w:sz w:val="20"/>
           <w:szCs w:val="20"/>
           <w:lang w:val="pt-BR"/>
         </w:rPr>
-        <w:t>meu perfil</w:t>
-      </w:r>
+      </w:pPr>
       <w:r>
         <w:rPr>
           <w:rFonts w:ascii="Arial" w:hAnsi="Arial" w:cs="Arial"/>
@@ -776,7 +827,7 @@
           <w:szCs w:val="20"/>
           <w:lang w:val="pt-BR"/>
         </w:rPr>
-        <w:t>.</w:t>
+        <w:t xml:space="preserve"> Sistema retorna formulário de alteração com informações atuais.</w:t>
       </w:r>
     </w:p>
     <w:p>
@@ -801,7 +852,7 @@
           <w:szCs w:val="20"/>
           <w:lang w:val="pt-BR"/>
         </w:rPr>
-        <w:t xml:space="preserve"> Visitante clica em alterar perfil.</w:t>
+        <w:t xml:space="preserve"> Visitante altera as informações desejadas.</w:t>
       </w:r>
     </w:p>
     <w:p>
@@ -826,7 +877,7 @@
           <w:szCs w:val="20"/>
           <w:lang w:val="pt-BR"/>
         </w:rPr>
-        <w:t xml:space="preserve"> Sistema retorna formulário de alteração com informações atuais.</w:t>
+        <w:t xml:space="preserve"> Visitante clica em salvar.</w:t>
       </w:r>
     </w:p>
     <w:p>
@@ -851,7 +902,8 @@
           <w:szCs w:val="20"/>
           <w:lang w:val="pt-BR"/>
         </w:rPr>
-        <w:t xml:space="preserve"> Visitante altera as informações desejadas.</w:t>
+        <w:lastRenderedPageBreak/>
+        <w:t xml:space="preserve"> Sistema verifica se campos obrigatórios estão preenchidos e salva alteração.</w:t>
       </w:r>
     </w:p>
     <w:p>
@@ -876,24 +928,19 @@
           <w:szCs w:val="20"/>
           <w:lang w:val="pt-BR"/>
         </w:rPr>
-        <w:t xml:space="preserve"> Visitante clica em salvar.</w:t>
-      </w:r>
-    </w:p>
-    <w:p>
-      <w:pPr>
-        <w:pStyle w:val="Standard"/>
-        <w:numPr>
-          <w:ilvl w:val="2"/>
-          <w:numId w:val="15"/>
-        </w:numPr>
-        <w:textAlignment w:val="auto"/>
+        <w:t xml:space="preserve"> Fim do </w:t>
+      </w:r>
+      <w:proofErr w:type="spellStart"/>
+      <w:r>
         <w:rPr>
           <w:rFonts w:ascii="Arial" w:hAnsi="Arial" w:cs="Arial"/>
           <w:sz w:val="20"/>
           <w:szCs w:val="20"/>
           <w:lang w:val="pt-BR"/>
         </w:rPr>
-      </w:pPr>
+        <w:t>subfluxo</w:t>
+      </w:r>
+      <w:proofErr w:type="spellEnd"/>
       <w:r>
         <w:rPr>
           <w:rFonts w:ascii="Arial" w:hAnsi="Arial" w:cs="Arial"/>
@@ -901,15 +948,14 @@
           <w:szCs w:val="20"/>
           <w:lang w:val="pt-BR"/>
         </w:rPr>
-        <w:lastRenderedPageBreak/>
-        <w:t xml:space="preserve"> Sistema verifica se campos obrigatórios estão preenchidos e salva alteração.</w:t>
+        <w:t>.</w:t>
       </w:r>
     </w:p>
     <w:p>
       <w:pPr>
         <w:pStyle w:val="Standard"/>
         <w:numPr>
-          <w:ilvl w:val="2"/>
+          <w:ilvl w:val="1"/>
           <w:numId w:val="15"/>
         </w:numPr>
         <w:textAlignment w:val="auto"/>
@@ -927,19 +973,24 @@
           <w:szCs w:val="20"/>
           <w:lang w:val="pt-BR"/>
         </w:rPr>
-        <w:t xml:space="preserve"> Fim do </w:t>
-      </w:r>
-      <w:proofErr w:type="spellStart"/>
-      <w:r>
+        <w:t>Remover Veículo.</w:t>
+      </w:r>
+    </w:p>
+    <w:p>
+      <w:pPr>
+        <w:pStyle w:val="Standard"/>
+        <w:numPr>
+          <w:ilvl w:val="2"/>
+          <w:numId w:val="15"/>
+        </w:numPr>
+        <w:textAlignment w:val="auto"/>
         <w:rPr>
           <w:rFonts w:ascii="Arial" w:hAnsi="Arial" w:cs="Arial"/>
           <w:sz w:val="20"/>
           <w:szCs w:val="20"/>
           <w:lang w:val="pt-BR"/>
         </w:rPr>
-        <w:t>subfluxo</w:t>
-      </w:r>
-      <w:proofErr w:type="spellEnd"/>
+      </w:pPr>
       <w:r>
         <w:rPr>
           <w:rFonts w:ascii="Arial" w:hAnsi="Arial" w:cs="Arial"/>
@@ -947,24 +998,19 @@
           <w:szCs w:val="20"/>
           <w:lang w:val="pt-BR"/>
         </w:rPr>
-        <w:t>.</w:t>
-      </w:r>
-    </w:p>
-    <w:p>
-      <w:pPr>
-        <w:pStyle w:val="Standard"/>
-        <w:numPr>
-          <w:ilvl w:val="1"/>
-          <w:numId w:val="15"/>
-        </w:numPr>
-        <w:textAlignment w:val="auto"/>
+        <w:t xml:space="preserve"> Visitante realiza caso de uso </w:t>
+      </w:r>
+      <w:proofErr w:type="spellStart"/>
+      <w:r>
         <w:rPr>
           <w:rFonts w:ascii="Arial" w:hAnsi="Arial" w:cs="Arial"/>
           <w:sz w:val="20"/>
           <w:szCs w:val="20"/>
           <w:lang w:val="pt-BR"/>
         </w:rPr>
-      </w:pPr>
+        <w:t>login</w:t>
+      </w:r>
+      <w:proofErr w:type="spellEnd"/>
       <w:r>
         <w:rPr>
           <w:rFonts w:ascii="Arial" w:hAnsi="Arial" w:cs="Arial"/>
@@ -972,7 +1018,7 @@
           <w:szCs w:val="20"/>
           <w:lang w:val="pt-BR"/>
         </w:rPr>
-        <w:t>Remover Veículo.</w:t>
+        <w:t>.</w:t>
       </w:r>
     </w:p>
     <w:p>
@@ -997,19 +1043,24 @@
           <w:szCs w:val="20"/>
           <w:lang w:val="pt-BR"/>
         </w:rPr>
-        <w:t xml:space="preserve"> Visitante realiza caso de uso </w:t>
-      </w:r>
-      <w:proofErr w:type="spellStart"/>
-      <w:r>
+        <w:t xml:space="preserve"> Visitante acessa meu perfil.</w:t>
+      </w:r>
+    </w:p>
+    <w:p>
+      <w:pPr>
+        <w:pStyle w:val="Standard"/>
+        <w:numPr>
+          <w:ilvl w:val="2"/>
+          <w:numId w:val="15"/>
+        </w:numPr>
+        <w:textAlignment w:val="auto"/>
         <w:rPr>
           <w:rFonts w:ascii="Arial" w:hAnsi="Arial" w:cs="Arial"/>
           <w:sz w:val="20"/>
           <w:szCs w:val="20"/>
           <w:lang w:val="pt-BR"/>
         </w:rPr>
-        <w:t>login</w:t>
-      </w:r>
-      <w:proofErr w:type="spellEnd"/>
+      </w:pPr>
       <w:r>
         <w:rPr>
           <w:rFonts w:ascii="Arial" w:hAnsi="Arial" w:cs="Arial"/>
@@ -1017,7 +1068,7 @@
           <w:szCs w:val="20"/>
           <w:lang w:val="pt-BR"/>
         </w:rPr>
-        <w:t>.</w:t>
+        <w:t xml:space="preserve"> Visitante clica em excluir perfil.</w:t>
       </w:r>
     </w:p>
     <w:p>
@@ -1042,17 +1093,24 @@
           <w:szCs w:val="20"/>
           <w:lang w:val="pt-BR"/>
         </w:rPr>
-        <w:t xml:space="preserve"> Visitante acessa </w:t>
-      </w:r>
-      <w:r>
+        <w:t xml:space="preserve"> Sistema exibe caixa de diálogo de confirma para exclusão.</w:t>
+      </w:r>
+    </w:p>
+    <w:p>
+      <w:pPr>
+        <w:pStyle w:val="Standard"/>
+        <w:numPr>
+          <w:ilvl w:val="2"/>
+          <w:numId w:val="15"/>
+        </w:numPr>
+        <w:textAlignment w:val="auto"/>
         <w:rPr>
           <w:rFonts w:ascii="Arial" w:hAnsi="Arial" w:cs="Arial"/>
           <w:sz w:val="20"/>
           <w:szCs w:val="20"/>
           <w:lang w:val="pt-BR"/>
         </w:rPr>
-        <w:t>meu perfil</w:t>
-      </w:r>
+      </w:pPr>
       <w:r>
         <w:rPr>
           <w:rFonts w:ascii="Arial" w:hAnsi="Arial" w:cs="Arial"/>
@@ -1060,112 +1118,8 @@
           <w:szCs w:val="20"/>
           <w:lang w:val="pt-BR"/>
         </w:rPr>
-        <w:t>.</w:t>
-      </w:r>
-    </w:p>
-    <w:p>
-      <w:pPr>
-        <w:pStyle w:val="Standard"/>
-        <w:numPr>
-          <w:ilvl w:val="2"/>
-          <w:numId w:val="15"/>
-        </w:numPr>
-        <w:textAlignment w:val="auto"/>
-        <w:rPr>
-          <w:rFonts w:ascii="Arial" w:hAnsi="Arial" w:cs="Arial"/>
-          <w:sz w:val="20"/>
-          <w:szCs w:val="20"/>
-          <w:lang w:val="pt-BR"/>
-        </w:rPr>
-      </w:pPr>
-      <w:r>
-        <w:rPr>
-          <w:rFonts w:ascii="Arial" w:hAnsi="Arial" w:cs="Arial"/>
-          <w:sz w:val="20"/>
-          <w:szCs w:val="20"/>
-          <w:lang w:val="pt-BR"/>
-        </w:rPr>
-        <w:t xml:space="preserve"> Visitante clica em excluir perfil.</w:t>
-      </w:r>
-    </w:p>
-    <w:p>
-      <w:pPr>
-        <w:pStyle w:val="Standard"/>
-        <w:numPr>
-          <w:ilvl w:val="2"/>
-          <w:numId w:val="15"/>
-        </w:numPr>
-        <w:textAlignment w:val="auto"/>
-        <w:rPr>
-          <w:rFonts w:ascii="Arial" w:hAnsi="Arial" w:cs="Arial"/>
-          <w:sz w:val="20"/>
-          <w:szCs w:val="20"/>
-          <w:lang w:val="pt-BR"/>
-        </w:rPr>
-      </w:pPr>
-      <w:r>
-        <w:rPr>
-          <w:rFonts w:ascii="Arial" w:hAnsi="Arial" w:cs="Arial"/>
-          <w:sz w:val="20"/>
-          <w:szCs w:val="20"/>
-          <w:lang w:val="pt-BR"/>
-        </w:rPr>
-        <w:t xml:space="preserve"> Sistema </w:t>
-      </w:r>
-      <w:r>
-        <w:rPr>
-          <w:rFonts w:ascii="Arial" w:hAnsi="Arial" w:cs="Arial"/>
-          <w:sz w:val="20"/>
-          <w:szCs w:val="20"/>
-          <w:lang w:val="pt-BR"/>
-        </w:rPr>
-        <w:t>exibe caixa de diálogo de confirma para exclusão</w:t>
-      </w:r>
-      <w:r>
-        <w:rPr>
-          <w:rFonts w:ascii="Arial" w:hAnsi="Arial" w:cs="Arial"/>
-          <w:sz w:val="20"/>
-          <w:szCs w:val="20"/>
-          <w:lang w:val="pt-BR"/>
-        </w:rPr>
-        <w:t>.</w:t>
-      </w:r>
-    </w:p>
-    <w:p>
-      <w:pPr>
-        <w:pStyle w:val="Standard"/>
-        <w:numPr>
-          <w:ilvl w:val="2"/>
-          <w:numId w:val="15"/>
-        </w:numPr>
-        <w:textAlignment w:val="auto"/>
-        <w:rPr>
-          <w:rFonts w:ascii="Arial" w:hAnsi="Arial" w:cs="Arial"/>
-          <w:sz w:val="20"/>
-          <w:szCs w:val="20"/>
-          <w:lang w:val="pt-BR"/>
-        </w:rPr>
-      </w:pPr>
-      <w:r>
-        <w:rPr>
-          <w:rFonts w:ascii="Arial" w:hAnsi="Arial" w:cs="Arial"/>
-          <w:sz w:val="20"/>
-          <w:szCs w:val="20"/>
-          <w:lang w:val="pt-BR"/>
-        </w:rPr>
-        <w:t>Visitante</w:t>
-      </w:r>
-      <w:r>
-        <w:rPr>
-          <w:rFonts w:ascii="Arial" w:hAnsi="Arial" w:cs="Arial"/>
-          <w:sz w:val="20"/>
-          <w:szCs w:val="20"/>
-          <w:lang w:val="pt-BR"/>
-        </w:rPr>
-        <w:t xml:space="preserve"> confirma a solicitação.</w:t>
-      </w:r>
-      <w:bookmarkStart w:id="0" w:name="_GoBack"/>
-      <w:bookmarkEnd w:id="0"/>
+        <w:t>Visitante confirma a solicitação.</w:t>
+      </w:r>
     </w:p>
     <w:p>
       <w:pPr>
@@ -1729,7 +1683,7 @@
               <w:noProof/>
               <w:sz w:val="20"/>
             </w:rPr>
-            <w:t>2</w:t>
+            <w:t>1</w:t>
           </w:r>
           <w:r>
             <w:rPr>

</xml_diff>